<commit_message>
Included profile summary and keywords in resume
</commit_message>
<xml_diff>
--- a/Joshua 2018 Resume.docx
+++ b/Joshua 2018 Resume.docx
@@ -18,18 +18,8 @@
           <w:sz w:val="24"/>
           <w:szCs w:val="24"/>
         </w:rPr>
-        <w:t xml:space="preserve">Joshua </w:t>
-      </w:r>
-      <w:proofErr w:type="spellStart"/>
-      <w:r>
-        <w:rPr>
-          <w:color w:val="F75D5D"/>
-          <w:sz w:val="24"/>
-          <w:szCs w:val="24"/>
-        </w:rPr>
-        <w:t>Serry</w:t>
-      </w:r>
-      <w:proofErr w:type="spellEnd"/>
+        <w:t>Joshua Serry</w:t>
+      </w:r>
       <w:r>
         <w:rPr>
           <w:color w:val="F75D5D"/>
@@ -116,97 +106,134 @@
     </w:p>
     <w:p>
       <w:pPr>
+        <w:pStyle w:val="ListParagraph"/>
+        <w:numPr>
+          <w:ilvl w:val="0"/>
+          <w:numId w:val="2"/>
+        </w:numPr>
         <w:spacing w:before="0" w:line="276" w:lineRule="auto"/>
-        <w:jc w:val="center"/>
         <w:rPr>
           <w:sz w:val="18"/>
           <w:szCs w:val="18"/>
         </w:rPr>
       </w:pPr>
-      <w:bookmarkStart w:id="2" w:name="_GoBack"/>
       <w:r>
         <w:rPr>
           <w:sz w:val="18"/>
           <w:szCs w:val="18"/>
         </w:rPr>
-        <w:t>I'm passionate  about usability and making informed</w:t>
-      </w:r>
-    </w:p>
-    <w:p>
-      <w:pPr>
-        <w:spacing w:before="0" w:line="276" w:lineRule="auto"/>
-        <w:jc w:val="center"/>
+        <w:t>I'm passionate</w:t>
+      </w:r>
+      <w:r>
         <w:rPr>
           <w:sz w:val="18"/>
           <w:szCs w:val="18"/>
         </w:rPr>
-      </w:pPr>
+        <w:t xml:space="preserve"> about usability and making informed</w:t>
+      </w:r>
       <w:r>
         <w:rPr>
           <w:sz w:val="18"/>
           <w:szCs w:val="18"/>
         </w:rPr>
-        <w:t>decisions with data. I am adaptable, results orientated</w:t>
-      </w:r>
-    </w:p>
-    <w:p>
-      <w:pPr>
-        <w:spacing w:before="0" w:line="276" w:lineRule="auto"/>
-        <w:jc w:val="center"/>
+        <w:t xml:space="preserve"> </w:t>
+      </w:r>
+      <w:r>
         <w:rPr>
           <w:sz w:val="18"/>
           <w:szCs w:val="18"/>
         </w:rPr>
-      </w:pPr>
-      <w:r>
+        <w:t xml:space="preserve">decisions with data. </w:t>
+      </w:r>
+    </w:p>
+    <w:p>
+      <w:pPr>
+        <w:pStyle w:val="ListParagraph"/>
+        <w:numPr>
+          <w:ilvl w:val="0"/>
+          <w:numId w:val="2"/>
+        </w:numPr>
+        <w:spacing w:before="0" w:line="276" w:lineRule="auto"/>
         <w:rPr>
           <w:sz w:val="18"/>
           <w:szCs w:val="18"/>
         </w:rPr>
-        <w:t>and enjoy sharing my knowledge with others. I am seeking</w:t>
-      </w:r>
-    </w:p>
-    <w:p>
-      <w:pPr>
-        <w:spacing w:before="0" w:line="276" w:lineRule="auto"/>
-        <w:jc w:val="center"/>
+      </w:pPr>
+      <w:r>
         <w:rPr>
           <w:sz w:val="18"/>
           <w:szCs w:val="18"/>
         </w:rPr>
-      </w:pPr>
+        <w:t>I am adaptable, results orientat</w:t>
+      </w:r>
       <w:r>
         <w:rPr>
           <w:sz w:val="18"/>
           <w:szCs w:val="18"/>
         </w:rPr>
-        <w:t xml:space="preserve">opportunities to </w:t>
+        <w:t xml:space="preserve">ed </w:t>
       </w:r>
       <w:r>
         <w:rPr>
           <w:sz w:val="18"/>
           <w:szCs w:val="18"/>
         </w:rPr>
-        <w:t>join the energy sector and help people</w:t>
-      </w:r>
-    </w:p>
-    <w:p>
-      <w:pPr>
+        <w:t xml:space="preserve">and enjoy sharing my knowledge with others. </w:t>
+      </w:r>
+    </w:p>
+    <w:p>
+      <w:pPr>
+        <w:pStyle w:val="ListParagraph"/>
+        <w:numPr>
+          <w:ilvl w:val="0"/>
+          <w:numId w:val="2"/>
+        </w:numPr>
         <w:spacing w:before="0" w:line="276" w:lineRule="auto"/>
-        <w:jc w:val="center"/>
-      </w:pPr>
-      <w:r>
         <w:rPr>
           <w:sz w:val="18"/>
           <w:szCs w:val="18"/>
         </w:rPr>
-        <w:t>feel empowered about their energy usage</w:t>
-      </w:r>
+      </w:pPr>
       <w:r>
         <w:rPr>
           <w:sz w:val="18"/>
           <w:szCs w:val="18"/>
         </w:rPr>
+        <w:t xml:space="preserve">I </w:t>
+      </w:r>
+      <w:r>
+        <w:rPr>
+          <w:sz w:val="18"/>
+          <w:szCs w:val="18"/>
+        </w:rPr>
+        <w:t>have excellent phone manner, writing</w:t>
+      </w:r>
+      <w:r>
+        <w:rPr>
+          <w:sz w:val="18"/>
+          <w:szCs w:val="18"/>
+        </w:rPr>
+        <w:t>,</w:t>
+      </w:r>
+      <w:r>
+        <w:rPr>
+          <w:sz w:val="18"/>
+          <w:szCs w:val="18"/>
+        </w:rPr>
+        <w:t xml:space="preserve"> and organizational skills</w:t>
+      </w:r>
+      <w:r>
+        <w:rPr>
+          <w:sz w:val="18"/>
+          <w:szCs w:val="18"/>
+        </w:rPr>
+        <w:t xml:space="preserve"> and I’m calm under pressure</w:t>
+      </w:r>
+      <w:r>
+        <w:rPr>
+          <w:sz w:val="18"/>
+          <w:szCs w:val="18"/>
+        </w:rPr>
         <w:t>.</w:t>
       </w:r>
     </w:p>
@@ -214,8 +241,7 @@
       <w:pPr>
         <w:pStyle w:val="Heading1"/>
       </w:pPr>
-      <w:bookmarkStart w:id="3" w:name="_k4wtmg27yyob" w:colFirst="0" w:colLast="0"/>
-      <w:bookmarkEnd w:id="3"/>
+      <w:bookmarkStart w:id="2" w:name="_k4wtmg27yyob" w:colFirst="0" w:colLast="0"/>
       <w:bookmarkEnd w:id="2"/>
       <w:r>
         <w:rPr>
@@ -259,8 +285,8 @@
                 <w:szCs w:val="20"/>
               </w:rPr>
             </w:pPr>
-            <w:bookmarkStart w:id="4" w:name="_dc4hwkc5jhlj" w:colFirst="0" w:colLast="0"/>
-            <w:bookmarkEnd w:id="4"/>
+            <w:bookmarkStart w:id="3" w:name="_dc4hwkc5jhlj" w:colFirst="0" w:colLast="0"/>
+            <w:bookmarkEnd w:id="3"/>
             <w:r>
               <w:rPr>
                 <w:sz w:val="20"/>
@@ -289,8 +315,8 @@
                 <w:szCs w:val="20"/>
               </w:rPr>
             </w:pPr>
-            <w:bookmarkStart w:id="5" w:name="_owjpli41f04n" w:colFirst="0" w:colLast="0"/>
-            <w:bookmarkEnd w:id="5"/>
+            <w:bookmarkStart w:id="4" w:name="_owjpli41f04n" w:colFirst="0" w:colLast="0"/>
+            <w:bookmarkEnd w:id="4"/>
             <w:r>
               <w:rPr>
                 <w:sz w:val="20"/>
@@ -319,21 +345,14 @@
                 <w:szCs w:val="20"/>
               </w:rPr>
             </w:pPr>
-            <w:bookmarkStart w:id="6" w:name="_ve6wuotzbj0t" w:colFirst="0" w:colLast="0"/>
-            <w:bookmarkEnd w:id="6"/>
+            <w:bookmarkStart w:id="5" w:name="_ve6wuotzbj0t" w:colFirst="0" w:colLast="0"/>
+            <w:bookmarkEnd w:id="5"/>
             <w:r>
               <w:rPr>
                 <w:sz w:val="20"/>
                 <w:szCs w:val="20"/>
               </w:rPr>
-              <w:t>IBM Aus</w:t>
-            </w:r>
-            <w:r>
-              <w:rPr>
-                <w:sz w:val="20"/>
-                <w:szCs w:val="20"/>
-              </w:rPr>
-              <w:t>tralia</w:t>
+              <w:t>IBM Australia</w:t>
             </w:r>
           </w:p>
         </w:tc>
@@ -356,8 +375,8 @@
                 <w:szCs w:val="20"/>
               </w:rPr>
             </w:pPr>
-            <w:bookmarkStart w:id="7" w:name="_7izn8wzfxrh7" w:colFirst="0" w:colLast="0"/>
-            <w:bookmarkEnd w:id="7"/>
+            <w:bookmarkStart w:id="6" w:name="_7izn8wzfxrh7" w:colFirst="0" w:colLast="0"/>
+            <w:bookmarkEnd w:id="6"/>
             <w:r>
               <w:rPr>
                 <w:sz w:val="20"/>
@@ -388,8 +407,8 @@
                 <w:szCs w:val="20"/>
               </w:rPr>
             </w:pPr>
-            <w:bookmarkStart w:id="8" w:name="_nleml0o4x46e" w:colFirst="0" w:colLast="0"/>
-            <w:bookmarkEnd w:id="8"/>
+            <w:bookmarkStart w:id="7" w:name="_nleml0o4x46e" w:colFirst="0" w:colLast="0"/>
+            <w:bookmarkEnd w:id="7"/>
             <w:r>
               <w:rPr>
                 <w:rFonts w:ascii="Lato" w:eastAsia="Lato" w:hAnsi="Lato" w:cs="Lato"/>
@@ -421,8 +440,8 @@
                 <w:szCs w:val="20"/>
               </w:rPr>
             </w:pPr>
-            <w:bookmarkStart w:id="9" w:name="_59pkgfq0qerd" w:colFirst="0" w:colLast="0"/>
-            <w:bookmarkEnd w:id="9"/>
+            <w:bookmarkStart w:id="8" w:name="_59pkgfq0qerd" w:colFirst="0" w:colLast="0"/>
+            <w:bookmarkEnd w:id="8"/>
             <w:r>
               <w:rPr>
                 <w:rFonts w:ascii="Lato" w:eastAsia="Lato" w:hAnsi="Lato" w:cs="Lato"/>
@@ -455,8 +474,8 @@
                 <w:szCs w:val="20"/>
               </w:rPr>
             </w:pPr>
-            <w:bookmarkStart w:id="10" w:name="_l5itye2lrwx3" w:colFirst="0" w:colLast="0"/>
-            <w:bookmarkEnd w:id="10"/>
+            <w:bookmarkStart w:id="9" w:name="_l5itye2lrwx3" w:colFirst="0" w:colLast="0"/>
+            <w:bookmarkEnd w:id="9"/>
             <w:r>
               <w:rPr>
                 <w:rFonts w:ascii="Lato" w:eastAsia="Lato" w:hAnsi="Lato" w:cs="Lato"/>
@@ -502,8 +521,8 @@
                 <w:szCs w:val="20"/>
               </w:rPr>
             </w:pPr>
-            <w:bookmarkStart w:id="11" w:name="_hf6tmuyr249q" w:colFirst="0" w:colLast="0"/>
-            <w:bookmarkEnd w:id="11"/>
+            <w:bookmarkStart w:id="10" w:name="_hf6tmuyr249q" w:colFirst="0" w:colLast="0"/>
+            <w:bookmarkEnd w:id="10"/>
             <w:r>
               <w:rPr>
                 <w:rFonts w:ascii="Lato" w:eastAsia="Lato" w:hAnsi="Lato" w:cs="Lato"/>
@@ -526,8 +545,8 @@
                 <w:szCs w:val="20"/>
               </w:rPr>
             </w:pPr>
-            <w:bookmarkStart w:id="12" w:name="_wsiexiy83eaq" w:colFirst="0" w:colLast="0"/>
-            <w:bookmarkEnd w:id="12"/>
+            <w:bookmarkStart w:id="11" w:name="_wsiexiy83eaq" w:colFirst="0" w:colLast="0"/>
+            <w:bookmarkEnd w:id="11"/>
             <w:r>
               <w:rPr>
                 <w:rFonts w:ascii="Lato" w:eastAsia="Lato" w:hAnsi="Lato" w:cs="Lato"/>
@@ -550,8 +569,8 @@
           <w:szCs w:val="20"/>
         </w:rPr>
       </w:pPr>
-      <w:bookmarkStart w:id="13" w:name="_k8ysck8q9mgf" w:colFirst="0" w:colLast="0"/>
-      <w:bookmarkEnd w:id="13"/>
+      <w:bookmarkStart w:id="12" w:name="_k8ysck8q9mgf" w:colFirst="0" w:colLast="0"/>
+      <w:bookmarkEnd w:id="12"/>
       <w:r>
         <w:rPr>
           <w:sz w:val="24"/>
@@ -572,8 +591,8 @@
           <w:szCs w:val="20"/>
         </w:rPr>
       </w:pPr>
-      <w:bookmarkStart w:id="14" w:name="_u55b1sfiunnp" w:colFirst="0" w:colLast="0"/>
-      <w:bookmarkEnd w:id="14"/>
+      <w:bookmarkStart w:id="13" w:name="_u55b1sfiunnp" w:colFirst="0" w:colLast="0"/>
+      <w:bookmarkEnd w:id="13"/>
       <w:r>
         <w:rPr>
           <w:sz w:val="20"/>
@@ -631,8 +650,8 @@
           <w:szCs w:val="20"/>
         </w:rPr>
       </w:pPr>
-      <w:bookmarkStart w:id="15" w:name="_h45cnqpmd9zx" w:colFirst="0" w:colLast="0"/>
-      <w:bookmarkEnd w:id="15"/>
+      <w:bookmarkStart w:id="14" w:name="_h45cnqpmd9zx" w:colFirst="0" w:colLast="0"/>
+      <w:bookmarkEnd w:id="14"/>
       <w:r>
         <w:rPr>
           <w:rFonts w:ascii="Lato" w:eastAsia="Lato" w:hAnsi="Lato" w:cs="Lato"/>
@@ -640,13 +659,6 @@
           <w:szCs w:val="20"/>
         </w:rPr>
         <w:br/>
-      </w:r>
-      <w:r>
-        <w:rPr>
-          <w:rFonts w:ascii="Lato" w:eastAsia="Lato" w:hAnsi="Lato" w:cs="Lato"/>
-          <w:sz w:val="20"/>
-          <w:szCs w:val="20"/>
-        </w:rPr>
         <w:t>Accountability:</w:t>
       </w:r>
       <w:r>
@@ -676,8 +688,8 @@
         </w:rPr>
         <w:t xml:space="preserve"> </w:t>
       </w:r>
-      <w:bookmarkStart w:id="16" w:name="_enry99wsvpb7" w:colFirst="0" w:colLast="0"/>
-      <w:bookmarkEnd w:id="16"/>
+      <w:bookmarkStart w:id="15" w:name="_enry99wsvpb7" w:colFirst="0" w:colLast="0"/>
+      <w:bookmarkEnd w:id="15"/>
     </w:p>
     <w:p>
       <w:pPr>
@@ -707,16 +719,18 @@
         <w:contextualSpacing/>
       </w:pPr>
       <w:r>
-        <w:t xml:space="preserve">Core developer of Governance Risk and Compliance </w:t>
+        <w:t xml:space="preserve">Core </w:t>
+      </w:r>
+      <w:bookmarkStart w:id="16" w:name="_GoBack"/>
+      <w:bookmarkEnd w:id="16"/>
+      <w:r>
+        <w:t xml:space="preserve">developer of Governance Risk and Compliance </w:t>
       </w:r>
       <w:r>
         <w:t xml:space="preserve">(GRC) </w:t>
       </w:r>
       <w:r>
-        <w:t>system to capture incidents and risk man</w:t>
-      </w:r>
-      <w:r>
-        <w:t>agement data.</w:t>
+        <w:t>system to capture incidents and risk management data.</w:t>
       </w:r>
     </w:p>
     <w:p>
@@ -738,7 +752,7 @@
         <w:t xml:space="preserve">JIRA </w:t>
       </w:r>
       <w:r>
-        <w:t xml:space="preserve">workflow and </w:t>
+        <w:t xml:space="preserve">agile </w:t>
       </w:r>
       <w:r>
         <w:t xml:space="preserve">project to </w:t>
@@ -791,16 +805,37 @@
         <w:contextualSpacing/>
       </w:pPr>
       <w:r>
-        <w:t xml:space="preserve">Coached staff to correctly identify the root cause of incidents including capturing associated </w:t>
+        <w:t xml:space="preserve">Coached staff to </w:t>
+      </w:r>
+      <w:r>
+        <w:t xml:space="preserve">proactively manage incidents, </w:t>
+      </w:r>
+      <w:r>
+        <w:t>perform</w:t>
+      </w:r>
+      <w:r>
+        <w:t xml:space="preserve"> root cause </w:t>
+      </w:r>
+      <w:r>
+        <w:t xml:space="preserve">analysis </w:t>
+      </w:r>
+      <w:r>
+        <w:t>and</w:t>
+      </w:r>
+      <w:r>
+        <w:t xml:space="preserve"> </w:t>
+      </w:r>
+      <w:r>
+        <w:t>identify and report on</w:t>
+      </w:r>
+      <w:r>
+        <w:t xml:space="preserve"> </w:t>
       </w:r>
       <w:r>
         <w:t xml:space="preserve">operational </w:t>
       </w:r>
       <w:r>
-        <w:t>loss</w:t>
-      </w:r>
-      <w:r>
-        <w:t>es.</w:t>
+        <w:t>losses.</w:t>
       </w:r>
     </w:p>
     <w:p>
@@ -813,7 +848,10 @@
         <w:contextualSpacing/>
       </w:pPr>
       <w:r>
-        <w:t>Facilitated training on Business Impact Assessments to identify misalignments between IT and Business Units.</w:t>
+        <w:t>Facilitated workshops</w:t>
+      </w:r>
+      <w:r>
+        <w:t xml:space="preserve"> on Business Impact Assessments to identify misalignments between IT and Business Units.</w:t>
       </w:r>
     </w:p>
     <w:p>
@@ -826,7 +864,13 @@
         <w:contextualSpacing/>
       </w:pPr>
       <w:r>
-        <w:t>Assisted the AML Operations team with a time pressured response to ASIC relating to the KYC process.</w:t>
+        <w:t>Assisted the AML Operations team with a time</w:t>
+      </w:r>
+      <w:r>
+        <w:t>-</w:t>
+      </w:r>
+      <w:r>
+        <w:t>pressured response to ASIC relating to the KYC process.</w:t>
       </w:r>
     </w:p>
     <w:p>
@@ -837,27 +881,59 @@
         </w:numPr>
         <w:ind w:right="-30"/>
         <w:contextualSpacing/>
-      </w:pPr>
-      <w:r>
-        <w:t>Developed and maintained document</w:t>
-      </w:r>
-      <w:r>
-        <w:t xml:space="preserve">ation including: Team Wiki, </w:t>
-      </w:r>
-      <w:r>
-        <w:t xml:space="preserve">Release Notes, </w:t>
-      </w:r>
-      <w:r>
-        <w:t xml:space="preserve">Team Charter &amp; Administrative Guide, Incident Management Guide, Business Continuity Documents and </w:t>
-      </w:r>
-      <w:r>
-        <w:t xml:space="preserve">a guide </w:t>
-      </w:r>
-      <w:r>
-        <w:t>to using</w:t>
-      </w:r>
-      <w:r>
-        <w:t xml:space="preserve"> JIRA issue tracking software.</w:t>
+        <w:rPr>
+          <w:color w:val="999999"/>
+        </w:rPr>
+      </w:pPr>
+      <w:r>
+        <w:t>Developed and maintained</w:t>
+      </w:r>
+      <w:r>
+        <w:t>:</w:t>
+      </w:r>
+      <w:r>
+        <w:t xml:space="preserve"> </w:t>
+      </w:r>
+      <w:r>
+        <w:t>C</w:t>
+      </w:r>
+      <w:r>
+        <w:t xml:space="preserve">ustomer and incident records, </w:t>
+      </w:r>
+      <w:r>
+        <w:t xml:space="preserve">policy and procedure for the GRC system, </w:t>
+      </w:r>
+      <w:r>
+        <w:t>i</w:t>
+      </w:r>
+      <w:r>
+        <w:t>ncident management guide and</w:t>
+      </w:r>
+      <w:r>
+        <w:t xml:space="preserve"> </w:t>
+      </w:r>
+      <w:r>
+        <w:t>b</w:t>
+      </w:r>
+      <w:r>
+        <w:t>usiness c</w:t>
+      </w:r>
+      <w:r>
+        <w:t xml:space="preserve">ontinuity </w:t>
+      </w:r>
+      <w:r>
+        <w:t>d</w:t>
+      </w:r>
+      <w:r>
+        <w:t>ocuments</w:t>
+      </w:r>
+      <w:bookmarkStart w:id="17" w:name="_qio7n9ectfm8" w:colFirst="0" w:colLast="0"/>
+      <w:bookmarkEnd w:id="17"/>
+      <w:r>
+        <w:t>.</w:t>
+      </w:r>
+      <w:r>
+        <w:br/>
       </w:r>
     </w:p>
     <w:p>
@@ -871,22 +947,12 @@
           <w:szCs w:val="20"/>
         </w:rPr>
       </w:pPr>
-      <w:bookmarkStart w:id="17" w:name="_qio7n9ectfm8" w:colFirst="0" w:colLast="0"/>
-      <w:bookmarkEnd w:id="17"/>
-      <w:r>
-        <w:rPr>
-          <w:sz w:val="20"/>
-          <w:szCs w:val="20"/>
-        </w:rPr>
-        <w:br/>
-        <w:t>Kings</w:t>
-      </w:r>
-      <w:r>
-        <w:rPr>
-          <w:sz w:val="20"/>
-          <w:szCs w:val="20"/>
-        </w:rPr>
-        <w:t xml:space="preserve">ton City Council </w:t>
+      <w:r>
+        <w:rPr>
+          <w:sz w:val="20"/>
+          <w:szCs w:val="20"/>
+        </w:rPr>
+        <w:t xml:space="preserve">Kingston City Council </w:t>
       </w:r>
       <w:r>
         <w:rPr>
@@ -895,22 +961,10 @@
           <w:sz w:val="20"/>
           <w:szCs w:val="20"/>
         </w:rPr>
-        <w:t xml:space="preserve">- </w:t>
-      </w:r>
-      <w:r>
-        <w:rPr>
-          <w:rFonts w:ascii="Georgia" w:eastAsia="Georgia" w:hAnsi="Georgia" w:cs="Georgia"/>
-          <w:b w:val="0"/>
-          <w:i/>
-          <w:sz w:val="20"/>
-          <w:szCs w:val="20"/>
-        </w:rPr>
-        <w:t>Business Analyst</w:t>
-      </w:r>
-      <w:r>
-        <w:rPr>
-          <w:b w:val="0"/>
-          <w:i/>
+        <w:t>- Business Analyst</w:t>
+      </w:r>
+      <w:r>
+        <w:rPr>
           <w:sz w:val="20"/>
           <w:szCs w:val="20"/>
         </w:rPr>
@@ -933,6 +987,8 @@
         <w:ind w:left="0"/>
         <w:rPr>
           <w:rFonts w:ascii="Lato" w:eastAsia="Lato" w:hAnsi="Lato" w:cs="Lato"/>
+          <w:b w:val="0"/>
+          <w:color w:val="999999"/>
           <w:sz w:val="20"/>
           <w:szCs w:val="20"/>
         </w:rPr>
@@ -1006,7 +1062,13 @@
         <w:contextualSpacing/>
       </w:pPr>
       <w:r>
-        <w:t>Conducted user acceptance testing (UAT) for the website accesscare.org.au</w:t>
+        <w:t>Contributed to User Experience development by performing</w:t>
+      </w:r>
+      <w:r>
+        <w:t xml:space="preserve"> user acceptance testing (UAT) for the website accesscare.org.au</w:t>
+      </w:r>
+      <w:r>
+        <w:t>.</w:t>
       </w:r>
     </w:p>
     <w:p>
@@ -1019,7 +1081,28 @@
         <w:contextualSpacing/>
       </w:pPr>
       <w:r>
-        <w:t>Created work instructions for AccessCare staff to roster meals, taxi services and client financial statements</w:t>
+        <w:t>Automated the</w:t>
+      </w:r>
+      <w:r>
+        <w:t xml:space="preserve"> </w:t>
+      </w:r>
+      <w:r>
+        <w:t>schedul</w:t>
+      </w:r>
+      <w:r>
+        <w:t xml:space="preserve">ing of </w:t>
+      </w:r>
+      <w:r>
+        <w:t xml:space="preserve">Administrative tasks such as </w:t>
+      </w:r>
+      <w:r>
+        <w:t xml:space="preserve">meals, taxi services and </w:t>
+      </w:r>
+      <w:r>
+        <w:t>financial statements</w:t>
+      </w:r>
+      <w:r>
+        <w:t xml:space="preserve"> for Access Care clients.</w:t>
       </w:r>
     </w:p>
     <w:p>
@@ -1032,7 +1115,31 @@
         <w:contextualSpacing/>
       </w:pPr>
       <w:r>
-        <w:t>Developed and tested macros to automate the printing and validation of client financial statements</w:t>
+        <w:t>Developed work instructions</w:t>
+      </w:r>
+      <w:r>
+        <w:t xml:space="preserve"> and Microsoft </w:t>
+      </w:r>
+      <w:r>
+        <w:t>Excel m</w:t>
+      </w:r>
+      <w:r>
+        <w:t xml:space="preserve">acros </w:t>
+      </w:r>
+      <w:r>
+        <w:t xml:space="preserve">and reports </w:t>
+      </w:r>
+      <w:r>
+        <w:t xml:space="preserve">to resolve </w:t>
+      </w:r>
+      <w:r>
+        <w:t xml:space="preserve">challenges faced by Access Care staff </w:t>
+      </w:r>
+      <w:r>
+        <w:t>and customers</w:t>
+      </w:r>
+      <w:r>
+        <w:t>.</w:t>
       </w:r>
     </w:p>
     <w:p>
@@ -1058,6 +1165,13 @@
       </w:r>
       <w:r>
         <w:rPr>
+          <w:sz w:val="20"/>
+          <w:szCs w:val="20"/>
+        </w:rPr>
+        <w:t xml:space="preserve"> </w:t>
+      </w:r>
+      <w:r>
+        <w:rPr>
           <w:b w:val="0"/>
           <w:i/>
           <w:sz w:val="20"/>
@@ -1092,17 +1206,7 @@
           <w:sz w:val="20"/>
           <w:szCs w:val="20"/>
         </w:rPr>
-        <w:t>July  2013 - S</w:t>
-      </w:r>
-      <w:r>
-        <w:rPr>
-          <w:rFonts w:ascii="Lato" w:eastAsia="Lato" w:hAnsi="Lato" w:cs="Lato"/>
-          <w:b w:val="0"/>
-          <w:color w:val="999999"/>
-          <w:sz w:val="20"/>
-          <w:szCs w:val="20"/>
-        </w:rPr>
-        <w:t>eptember 2015</w:t>
+        <w:t>July  2013 - September 2015</w:t>
       </w:r>
     </w:p>
     <w:p>
@@ -1183,31 +1287,19 @@
         <w:contextualSpacing/>
       </w:pPr>
       <w:r>
-        <w:t>Contributed to the account achievin</w:t>
-      </w:r>
-      <w:r>
-        <w:t>g 50% gross profit</w:t>
-      </w:r>
-      <w:r>
-        <w:tab/>
-      </w:r>
-      <w:r>
-        <w:tab/>
-      </w:r>
-      <w:r>
-        <w:tab/>
-      </w:r>
-      <w:r>
-        <w:tab/>
-      </w:r>
-      <w:r>
-        <w:tab/>
-      </w:r>
-      <w:r>
-        <w:tab/>
-      </w:r>
-      <w:r>
-        <w:tab/>
+        <w:t>Managed customer expectations of Project Managers by reducing</w:t>
+      </w:r>
+      <w:r>
+        <w:t xml:space="preserve"> the costs associated with manual </w:t>
+      </w:r>
+      <w:r>
+        <w:t>data entry</w:t>
+      </w:r>
+      <w:r>
+        <w:t xml:space="preserve"> by 1000%</w:t>
+      </w:r>
+      <w:r>
+        <w:t>.</w:t>
       </w:r>
     </w:p>
     <w:p>
@@ -1220,7 +1312,10 @@
         <w:contextualSpacing/>
       </w:pPr>
       <w:r>
-        <w:t>Reduced the costs associated with manual labor performed by Project Managers by 1000%</w:t>
+        <w:t>Dramatically reduced incorrect time recording, increasing revenue by 35 to 47%</w:t>
+      </w:r>
+      <w:r>
+        <w:t>.</w:t>
       </w:r>
     </w:p>
     <w:p>
@@ -1233,7 +1328,7 @@
         <w:contextualSpacing/>
       </w:pPr>
       <w:r>
-        <w:t>Dramatically reduced incorrect time recording, increasing revenue by 35 to 47%</w:t>
+        <w:t>Contributed to the account achieving 50% gross profit.</w:t>
       </w:r>
     </w:p>
     <w:p>
@@ -1246,10 +1341,7 @@
         <w:contextualSpacing/>
       </w:pPr>
       <w:r>
-        <w:t>Designed and implemented a set of metrics using python which auto</w:t>
-      </w:r>
-      <w:r>
-        <w:t>matically measured the financial performance of all account teams across my business unit.</w:t>
+        <w:t>Designed and implemented a set of metrics using python which automatically measured the financial performance of all account teams across my business unit.</w:t>
       </w:r>
       <w:r>
         <w:tab/>
@@ -1294,17 +1386,7 @@
           <w:sz w:val="24"/>
           <w:szCs w:val="24"/>
         </w:rPr>
-        <w:t>Referen</w:t>
-      </w:r>
-      <w:r>
-        <w:rPr>
-          <w:rFonts w:ascii="Playfair Display" w:eastAsia="Playfair Display" w:hAnsi="Playfair Display" w:cs="Playfair Display"/>
-          <w:b/>
-          <w:color w:val="F75D5D"/>
-          <w:sz w:val="24"/>
-          <w:szCs w:val="24"/>
-        </w:rPr>
-        <w:t>ces</w:t>
+        <w:t>References</w:t>
       </w:r>
     </w:p>
     <w:p>
@@ -1436,7 +1518,7 @@
   <w:abstractNum w:abstractNumId="0">
     <w:nsid w:val="626A4479"/>
     <w:multiLevelType w:val="multilevel"/>
-    <w:tmpl w:val="112AFF86"/>
+    <w:tmpl w:val="5AEA5790"/>
     <w:lvl w:ilvl="0">
       <w:start w:val="1"/>
       <w:numFmt w:val="bullet"/>
@@ -1446,6 +1528,7 @@
         <w:ind w:left="720" w:hanging="360"/>
       </w:pPr>
       <w:rPr>
+        <w:color w:val="000000" w:themeColor="text1"/>
         <w:u w:val="none"/>
       </w:rPr>
     </w:lvl>
@@ -1546,8 +1629,124 @@
       </w:rPr>
     </w:lvl>
   </w:abstractNum>
+  <w:abstractNum w:abstractNumId="1">
+    <w:nsid w:val="776D5ED1"/>
+    <w:multiLevelType w:val="hybridMultilevel"/>
+    <w:tmpl w:val="6950A0D2"/>
+    <w:lvl w:ilvl="0" w:tplc="08090001">
+      <w:start w:val="1"/>
+      <w:numFmt w:val="bullet"/>
+      <w:lvlText w:val=""/>
+      <w:lvlJc w:val="left"/>
+      <w:pPr>
+        <w:ind w:left="2880" w:hanging="360"/>
+      </w:pPr>
+      <w:rPr>
+        <w:rFonts w:ascii="Symbol" w:hAnsi="Symbol" w:hint="default"/>
+      </w:rPr>
+    </w:lvl>
+    <w:lvl w:ilvl="1" w:tplc="08090003" w:tentative="1">
+      <w:start w:val="1"/>
+      <w:numFmt w:val="bullet"/>
+      <w:lvlText w:val="o"/>
+      <w:lvlJc w:val="left"/>
+      <w:pPr>
+        <w:ind w:left="3600" w:hanging="360"/>
+      </w:pPr>
+      <w:rPr>
+        <w:rFonts w:ascii="Courier New" w:hAnsi="Courier New" w:cs="Courier New" w:hint="default"/>
+      </w:rPr>
+    </w:lvl>
+    <w:lvl w:ilvl="2" w:tplc="08090005" w:tentative="1">
+      <w:start w:val="1"/>
+      <w:numFmt w:val="bullet"/>
+      <w:lvlText w:val=""/>
+      <w:lvlJc w:val="left"/>
+      <w:pPr>
+        <w:ind w:left="4320" w:hanging="360"/>
+      </w:pPr>
+      <w:rPr>
+        <w:rFonts w:ascii="Wingdings" w:hAnsi="Wingdings" w:hint="default"/>
+      </w:rPr>
+    </w:lvl>
+    <w:lvl w:ilvl="3" w:tplc="08090001" w:tentative="1">
+      <w:start w:val="1"/>
+      <w:numFmt w:val="bullet"/>
+      <w:lvlText w:val=""/>
+      <w:lvlJc w:val="left"/>
+      <w:pPr>
+        <w:ind w:left="5040" w:hanging="360"/>
+      </w:pPr>
+      <w:rPr>
+        <w:rFonts w:ascii="Symbol" w:hAnsi="Symbol" w:hint="default"/>
+      </w:rPr>
+    </w:lvl>
+    <w:lvl w:ilvl="4" w:tplc="08090003" w:tentative="1">
+      <w:start w:val="1"/>
+      <w:numFmt w:val="bullet"/>
+      <w:lvlText w:val="o"/>
+      <w:lvlJc w:val="left"/>
+      <w:pPr>
+        <w:ind w:left="5760" w:hanging="360"/>
+      </w:pPr>
+      <w:rPr>
+        <w:rFonts w:ascii="Courier New" w:hAnsi="Courier New" w:cs="Courier New" w:hint="default"/>
+      </w:rPr>
+    </w:lvl>
+    <w:lvl w:ilvl="5" w:tplc="08090005" w:tentative="1">
+      <w:start w:val="1"/>
+      <w:numFmt w:val="bullet"/>
+      <w:lvlText w:val=""/>
+      <w:lvlJc w:val="left"/>
+      <w:pPr>
+        <w:ind w:left="6480" w:hanging="360"/>
+      </w:pPr>
+      <w:rPr>
+        <w:rFonts w:ascii="Wingdings" w:hAnsi="Wingdings" w:hint="default"/>
+      </w:rPr>
+    </w:lvl>
+    <w:lvl w:ilvl="6" w:tplc="08090001" w:tentative="1">
+      <w:start w:val="1"/>
+      <w:numFmt w:val="bullet"/>
+      <w:lvlText w:val=""/>
+      <w:lvlJc w:val="left"/>
+      <w:pPr>
+        <w:ind w:left="7200" w:hanging="360"/>
+      </w:pPr>
+      <w:rPr>
+        <w:rFonts w:ascii="Symbol" w:hAnsi="Symbol" w:hint="default"/>
+      </w:rPr>
+    </w:lvl>
+    <w:lvl w:ilvl="7" w:tplc="08090003" w:tentative="1">
+      <w:start w:val="1"/>
+      <w:numFmt w:val="bullet"/>
+      <w:lvlText w:val="o"/>
+      <w:lvlJc w:val="left"/>
+      <w:pPr>
+        <w:ind w:left="7920" w:hanging="360"/>
+      </w:pPr>
+      <w:rPr>
+        <w:rFonts w:ascii="Courier New" w:hAnsi="Courier New" w:cs="Courier New" w:hint="default"/>
+      </w:rPr>
+    </w:lvl>
+    <w:lvl w:ilvl="8" w:tplc="08090005" w:tentative="1">
+      <w:start w:val="1"/>
+      <w:numFmt w:val="bullet"/>
+      <w:lvlText w:val=""/>
+      <w:lvlJc w:val="left"/>
+      <w:pPr>
+        <w:ind w:left="8640" w:hanging="360"/>
+      </w:pPr>
+      <w:rPr>
+        <w:rFonts w:ascii="Wingdings" w:hAnsi="Wingdings" w:hint="default"/>
+      </w:rPr>
+    </w:lvl>
+  </w:abstractNum>
   <w:num w:numId="1">
     <w:abstractNumId w:val="0"/>
+  </w:num>
+  <w:num w:numId="2">
+    <w:abstractNumId w:val="1"/>
   </w:num>
 </w:numbering>
 </file>
@@ -1579,7 +1778,7 @@
     <w:lsdException w:name="Normal" w:uiPriority="0" w:qFormat="1"/>
     <w:lsdException w:name="heading 1" w:uiPriority="9" w:qFormat="1"/>
     <w:lsdException w:name="heading 2" w:semiHidden="1" w:uiPriority="9" w:unhideWhenUsed="1" w:qFormat="1"/>
-    <w:lsdException w:name="heading 3" w:semiHidden="1" w:uiPriority="9" w:unhideWhenUsed="1" w:qFormat="1"/>
+    <w:lsdException w:name="heading 3" w:semiHidden="1" w:uiPriority="0" w:unhideWhenUsed="1" w:qFormat="1"/>
     <w:lsdException w:name="heading 4" w:semiHidden="1" w:uiPriority="9" w:unhideWhenUsed="1" w:qFormat="1"/>
     <w:lsdException w:name="heading 5" w:semiHidden="1" w:uiPriority="9" w:unhideWhenUsed="1" w:qFormat="1"/>
     <w:lsdException w:name="heading 6" w:semiHidden="1" w:uiPriority="9" w:unhideWhenUsed="1" w:qFormat="1"/>
@@ -2179,6 +2378,17 @@
     <w:uiPriority w:val="99"/>
     <w:rsid w:val="00060F33"/>
   </w:style>
+  <w:style w:type="paragraph" w:styleId="ListParagraph">
+    <w:name w:val="List Paragraph"/>
+    <w:basedOn w:val="Normal"/>
+    <w:uiPriority w:val="34"/>
+    <w:qFormat/>
+    <w:rsid w:val="000332D3"/>
+    <w:pPr>
+      <w:ind w:left="720"/>
+      <w:contextualSpacing/>
+    </w:pPr>
+  </w:style>
 </w:styles>
 </file>
 
@@ -2507,7 +2717,7 @@
 </file>
 
 <file path=customXml/itemProps1.xml><?xml version="1.0" encoding="utf-8"?>
-<ds:datastoreItem xmlns:ds="http://schemas.openxmlformats.org/officeDocument/2006/customXml" ds:itemID="{4C9373C0-5F6B-694D-97B1-CAEB4421A76F}">
+<ds:datastoreItem xmlns:ds="http://schemas.openxmlformats.org/officeDocument/2006/customXml" ds:itemID="{A4AF287A-8D34-464D-ABE6-29584FB8E04A}">
   <ds:schemaRefs>
     <ds:schemaRef ds:uri="http://schemas.openxmlformats.org/officeDocument/2006/bibliography"/>
   </ds:schemaRefs>

</xml_diff>

<commit_message>
refactored resume to include keywords at the top
</commit_message>
<xml_diff>
--- a/Joshua 2018 Resume.docx
+++ b/Joshua 2018 Resume.docx
@@ -52,7 +52,7 @@
           <w:sz w:val="20"/>
           <w:szCs w:val="20"/>
         </w:rPr>
-        <w:t>Risk Analyst</w:t>
+        <w:t>Analyst</w:t>
       </w:r>
       <w:r>
         <w:rPr>
@@ -122,7 +122,14 @@
           <w:sz w:val="18"/>
           <w:szCs w:val="18"/>
         </w:rPr>
-        <w:t>I'm passionate</w:t>
+        <w:t>I a</w:t>
+      </w:r>
+      <w:r>
+        <w:rPr>
+          <w:sz w:val="18"/>
+          <w:szCs w:val="18"/>
+        </w:rPr>
+        <w:t>m passionate</w:t>
       </w:r>
       <w:r>
         <w:rPr>
@@ -206,7 +213,21 @@
           <w:sz w:val="18"/>
           <w:szCs w:val="18"/>
         </w:rPr>
-        <w:t>have excellent phone manner, writing</w:t>
+        <w:t>have</w:t>
+      </w:r>
+      <w:r>
+        <w:rPr>
+          <w:sz w:val="18"/>
+          <w:szCs w:val="18"/>
+        </w:rPr>
+        <w:t xml:space="preserve"> </w:t>
+      </w:r>
+      <w:r>
+        <w:rPr>
+          <w:sz w:val="18"/>
+          <w:szCs w:val="18"/>
+        </w:rPr>
+        <w:t>excellent phone manner, writing</w:t>
       </w:r>
       <w:r>
         <w:rPr>
@@ -484,18 +505,7 @@
                 <w:sz w:val="20"/>
                 <w:szCs w:val="20"/>
               </w:rPr>
-              <w:t>July 2013 - June 2014 (Grad)</w:t>
-            </w:r>
-            <w:r>
-              <w:rPr>
-                <w:rFonts w:ascii="Lato" w:eastAsia="Lato" w:hAnsi="Lato" w:cs="Lato"/>
-                <w:b w:val="0"/>
-                <w:color w:val="999999"/>
-                <w:sz w:val="20"/>
-                <w:szCs w:val="20"/>
-              </w:rPr>
-              <w:br/>
-              <w:t>July 2014 - September 2015</w:t>
+              <w:t>July 2013 - September 2015</w:t>
             </w:r>
           </w:p>
         </w:tc>
@@ -531,22 +541,8 @@
                 <w:sz w:val="20"/>
                 <w:szCs w:val="20"/>
               </w:rPr>
-              <w:t>August 2011 -July 2012 (IBL)</w:t>
+              <w:t>August 2011 -</w:t>
             </w:r>
-          </w:p>
-          <w:p>
-            <w:pPr>
-              <w:pStyle w:val="Heading3"/>
-              <w:rPr>
-                <w:rFonts w:ascii="Lato" w:eastAsia="Lato" w:hAnsi="Lato" w:cs="Lato"/>
-                <w:b w:val="0"/>
-                <w:color w:val="999999"/>
-                <w:sz w:val="20"/>
-                <w:szCs w:val="20"/>
-              </w:rPr>
-            </w:pPr>
-            <w:bookmarkStart w:id="11" w:name="_wsiexiy83eaq" w:colFirst="0" w:colLast="0"/>
-            <w:bookmarkEnd w:id="11"/>
             <w:r>
               <w:rPr>
                 <w:rFonts w:ascii="Lato" w:eastAsia="Lato" w:hAnsi="Lato" w:cs="Lato"/>
@@ -555,7 +551,17 @@
                 <w:sz w:val="20"/>
                 <w:szCs w:val="20"/>
               </w:rPr>
-              <w:t>August 2012 - June 2013</w:t>
+              <w:t xml:space="preserve"> </w:t>
+            </w:r>
+            <w:r>
+              <w:rPr>
+                <w:rFonts w:ascii="Lato" w:eastAsia="Lato" w:hAnsi="Lato" w:cs="Lato"/>
+                <w:b w:val="0"/>
+                <w:color w:val="999999"/>
+                <w:sz w:val="20"/>
+                <w:szCs w:val="20"/>
+              </w:rPr>
+              <w:t>June 2013</w:t>
             </w:r>
           </w:p>
         </w:tc>
@@ -569,8 +575,8 @@
           <w:szCs w:val="20"/>
         </w:rPr>
       </w:pPr>
-      <w:bookmarkStart w:id="12" w:name="_k8ysck8q9mgf" w:colFirst="0" w:colLast="0"/>
-      <w:bookmarkEnd w:id="12"/>
+      <w:bookmarkStart w:id="11" w:name="_k8ysck8q9mgf" w:colFirst="0" w:colLast="0"/>
+      <w:bookmarkEnd w:id="11"/>
       <w:r>
         <w:rPr>
           <w:sz w:val="24"/>
@@ -591,8 +597,8 @@
           <w:szCs w:val="20"/>
         </w:rPr>
       </w:pPr>
-      <w:bookmarkStart w:id="13" w:name="_u55b1sfiunnp" w:colFirst="0" w:colLast="0"/>
-      <w:bookmarkEnd w:id="13"/>
+      <w:bookmarkStart w:id="12" w:name="_u55b1sfiunnp" w:colFirst="0" w:colLast="0"/>
+      <w:bookmarkEnd w:id="12"/>
       <w:r>
         <w:rPr>
           <w:sz w:val="20"/>
@@ -650,8 +656,8 @@
           <w:szCs w:val="20"/>
         </w:rPr>
       </w:pPr>
-      <w:bookmarkStart w:id="14" w:name="_h45cnqpmd9zx" w:colFirst="0" w:colLast="0"/>
-      <w:bookmarkEnd w:id="14"/>
+      <w:bookmarkStart w:id="13" w:name="_h45cnqpmd9zx" w:colFirst="0" w:colLast="0"/>
+      <w:bookmarkEnd w:id="13"/>
       <w:r>
         <w:rPr>
           <w:rFonts w:ascii="Lato" w:eastAsia="Lato" w:hAnsi="Lato" w:cs="Lato"/>
@@ -668,7 +674,7 @@
           <w:sz w:val="20"/>
           <w:szCs w:val="20"/>
         </w:rPr>
-        <w:t xml:space="preserve"> Responsible for oversight and monitoring of Operational Risk incident and Compliance breach reporting</w:t>
+        <w:t xml:space="preserve"> Responsible for oversight and monitoring of Operational Risk incident</w:t>
       </w:r>
       <w:r>
         <w:rPr>
@@ -677,6 +683,24 @@
           <w:sz w:val="20"/>
           <w:szCs w:val="20"/>
         </w:rPr>
+        <w:t>s</w:t>
+      </w:r>
+      <w:r>
+        <w:rPr>
+          <w:rFonts w:ascii="Lato" w:eastAsia="Lato" w:hAnsi="Lato" w:cs="Lato"/>
+          <w:b w:val="0"/>
+          <w:sz w:val="20"/>
+          <w:szCs w:val="20"/>
+        </w:rPr>
+        <w:t xml:space="preserve"> and Compliance breach reporting</w:t>
+      </w:r>
+      <w:r>
+        <w:rPr>
+          <w:rFonts w:ascii="Lato" w:eastAsia="Lato" w:hAnsi="Lato" w:cs="Lato"/>
+          <w:b w:val="0"/>
+          <w:sz w:val="20"/>
+          <w:szCs w:val="20"/>
+        </w:rPr>
         <w:t>.</w:t>
       </w:r>
       <w:r>
@@ -688,8 +712,8 @@
         </w:rPr>
         <w:t xml:space="preserve"> </w:t>
       </w:r>
-      <w:bookmarkStart w:id="15" w:name="_enry99wsvpb7" w:colFirst="0" w:colLast="0"/>
-      <w:bookmarkEnd w:id="15"/>
+      <w:bookmarkStart w:id="14" w:name="_enry99wsvpb7" w:colFirst="0" w:colLast="0"/>
+      <w:bookmarkEnd w:id="14"/>
     </w:p>
     <w:p>
       <w:pPr>
@@ -719,18 +743,7 @@
         <w:contextualSpacing/>
       </w:pPr>
       <w:r>
-        <w:t xml:space="preserve">Core </w:t>
-      </w:r>
-      <w:bookmarkStart w:id="16" w:name="_GoBack"/>
-      <w:bookmarkEnd w:id="16"/>
-      <w:r>
-        <w:t xml:space="preserve">developer of Governance Risk and Compliance </w:t>
-      </w:r>
-      <w:r>
-        <w:t xml:space="preserve">(GRC) </w:t>
-      </w:r>
-      <w:r>
-        <w:t>system to capture incidents and risk management data.</w:t>
+        <w:t>Coached staff to proactively manage incidents, perform root cause analysis and identify and report on operational losses.</w:t>
       </w:r>
     </w:p>
     <w:p>
@@ -743,31 +756,7 @@
         <w:contextualSpacing/>
       </w:pPr>
       <w:r>
-        <w:t xml:space="preserve">Designed </w:t>
-      </w:r>
-      <w:r>
-        <w:t xml:space="preserve">and maintained a </w:t>
-      </w:r>
-      <w:r>
-        <w:t xml:space="preserve">JIRA </w:t>
-      </w:r>
-      <w:r>
-        <w:t xml:space="preserve">agile </w:t>
-      </w:r>
-      <w:r>
-        <w:t xml:space="preserve">project to </w:t>
-      </w:r>
-      <w:r>
-        <w:t>plan, track, release and report on improvements to</w:t>
-      </w:r>
-      <w:r>
-        <w:t xml:space="preserve"> GRC </w:t>
-      </w:r>
-      <w:r>
-        <w:t>functionality</w:t>
-      </w:r>
-      <w:r>
-        <w:t xml:space="preserve">. </w:t>
+        <w:t>Facilitated workshops on Business Impact Assessments to identify misalignments between IT and Business Units.</w:t>
       </w:r>
     </w:p>
     <w:p>
@@ -780,19 +769,7 @@
         <w:contextualSpacing/>
       </w:pPr>
       <w:r>
-        <w:t>Developed</w:t>
-      </w:r>
-      <w:r>
-        <w:t xml:space="preserve"> a Risk Assessment Tool for the </w:t>
-      </w:r>
-      <w:r>
-        <w:t>Project Management m</w:t>
-      </w:r>
-      <w:r>
-        <w:t xml:space="preserve">ethodology to support </w:t>
-      </w:r>
-      <w:r>
-        <w:t>Project Managers to engage with Risk.</w:t>
+        <w:t>Assisted the AML Operations team with a time-pressured response to ASIC relating to the KYC process.</w:t>
       </w:r>
     </w:p>
     <w:p>
@@ -805,37 +782,18 @@
         <w:contextualSpacing/>
       </w:pPr>
       <w:r>
-        <w:t xml:space="preserve">Coached staff to </w:t>
-      </w:r>
-      <w:r>
-        <w:t xml:space="preserve">proactively manage incidents, </w:t>
-      </w:r>
-      <w:r>
-        <w:t>perform</w:t>
-      </w:r>
-      <w:r>
-        <w:t xml:space="preserve"> root cause </w:t>
-      </w:r>
-      <w:r>
-        <w:t xml:space="preserve">analysis </w:t>
-      </w:r>
-      <w:r>
-        <w:t>and</w:t>
-      </w:r>
-      <w:r>
-        <w:t xml:space="preserve"> </w:t>
-      </w:r>
-      <w:r>
-        <w:t>identify and report on</w:t>
-      </w:r>
-      <w:r>
-        <w:t xml:space="preserve"> </w:t>
-      </w:r>
-      <w:r>
-        <w:t xml:space="preserve">operational </w:t>
-      </w:r>
-      <w:r>
-        <w:t>losses.</w:t>
+        <w:t>Core developer of Governance Risk and Com</w:t>
+      </w:r>
+      <w:bookmarkStart w:id="15" w:name="_GoBack"/>
+      <w:bookmarkEnd w:id="15"/>
+      <w:r>
+        <w:t xml:space="preserve">pliance </w:t>
+      </w:r>
+      <w:r>
+        <w:t xml:space="preserve">(GRC) </w:t>
+      </w:r>
+      <w:r>
+        <w:t>system to capture incidents and risk management data.</w:t>
       </w:r>
     </w:p>
     <w:p>
@@ -848,10 +806,12 @@
         <w:contextualSpacing/>
       </w:pPr>
       <w:r>
-        <w:t>Facilitated workshops</w:t>
-      </w:r>
-      <w:r>
-        <w:t xml:space="preserve"> on Business Impact Assessments to identify misalignments between IT and Business Units.</w:t>
+        <w:t>Developed and maintained: Customer and incident records, policy and procedures for the GRC system, incident management guide and business continuity documents</w:t>
+      </w:r>
+      <w:bookmarkStart w:id="16" w:name="_qio7n9ectfm8" w:colFirst="0" w:colLast="0"/>
+      <w:bookmarkEnd w:id="16"/>
+      <w:r>
+        <w:t>.</w:t>
       </w:r>
     </w:p>
     <w:p>
@@ -864,13 +824,31 @@
         <w:contextualSpacing/>
       </w:pPr>
       <w:r>
-        <w:t>Assisted the AML Operations team with a time</w:t>
-      </w:r>
-      <w:r>
-        <w:t>-</w:t>
-      </w:r>
-      <w:r>
-        <w:t>pressured response to ASIC relating to the KYC process.</w:t>
+        <w:t xml:space="preserve">Designed </w:t>
+      </w:r>
+      <w:r>
+        <w:t xml:space="preserve">and maintained a </w:t>
+      </w:r>
+      <w:r>
+        <w:t xml:space="preserve">JIRA </w:t>
+      </w:r>
+      <w:r>
+        <w:t xml:space="preserve">agile </w:t>
+      </w:r>
+      <w:r>
+        <w:t xml:space="preserve">project to </w:t>
+      </w:r>
+      <w:r>
+        <w:t>plan, track, release and report on improvements to</w:t>
+      </w:r>
+      <w:r>
+        <w:t xml:space="preserve"> GRC </w:t>
+      </w:r>
+      <w:r>
+        <w:t>functionality</w:t>
+      </w:r>
+      <w:r>
+        <w:t xml:space="preserve">. </w:t>
       </w:r>
     </w:p>
     <w:p>
@@ -881,60 +859,31 @@
         </w:numPr>
         <w:ind w:right="-30"/>
         <w:contextualSpacing/>
-        <w:rPr>
-          <w:color w:val="999999"/>
-        </w:rPr>
-      </w:pPr>
-      <w:r>
-        <w:t>Developed and maintained</w:t>
-      </w:r>
-      <w:r>
-        <w:t>:</w:t>
-      </w:r>
-      <w:r>
-        <w:t xml:space="preserve"> </w:t>
-      </w:r>
-      <w:r>
-        <w:t>C</w:t>
-      </w:r>
-      <w:r>
-        <w:t xml:space="preserve">ustomer and incident records, </w:t>
-      </w:r>
-      <w:r>
-        <w:t xml:space="preserve">policy and procedure for the GRC system, </w:t>
-      </w:r>
-      <w:r>
-        <w:t>i</w:t>
-      </w:r>
-      <w:r>
-        <w:t>ncident management guide and</w:t>
-      </w:r>
-      <w:r>
-        <w:t xml:space="preserve"> </w:t>
-      </w:r>
-      <w:r>
-        <w:t>b</w:t>
-      </w:r>
-      <w:r>
-        <w:t>usiness c</w:t>
-      </w:r>
-      <w:r>
-        <w:t xml:space="preserve">ontinuity </w:t>
-      </w:r>
-      <w:r>
-        <w:t>d</w:t>
-      </w:r>
-      <w:r>
-        <w:t>ocuments</w:t>
-      </w:r>
-      <w:bookmarkStart w:id="17" w:name="_qio7n9ectfm8" w:colFirst="0" w:colLast="0"/>
-      <w:bookmarkEnd w:id="17"/>
-      <w:r>
-        <w:t>.</w:t>
-      </w:r>
-      <w:r>
-        <w:br/>
-      </w:r>
+      </w:pPr>
+      <w:r>
+        <w:t>Developed</w:t>
+      </w:r>
+      <w:r>
+        <w:t xml:space="preserve"> a Risk Assessment Tool for the </w:t>
+      </w:r>
+      <w:r>
+        <w:t>Project Management m</w:t>
+      </w:r>
+      <w:r>
+        <w:t xml:space="preserve">ethodology to support </w:t>
+      </w:r>
+      <w:r>
+        <w:t>Project Managers to engage with Risk.</w:t>
+      </w:r>
+    </w:p>
+    <w:p>
+      <w:pPr>
+        <w:pStyle w:val="Heading3"/>
+        <w:rPr>
+          <w:sz w:val="20"/>
+          <w:szCs w:val="20"/>
+        </w:rPr>
+      </w:pPr>
     </w:p>
     <w:p>
       <w:pPr>
@@ -993,8 +942,8 @@
           <w:szCs w:val="20"/>
         </w:rPr>
       </w:pPr>
-      <w:bookmarkStart w:id="18" w:name="_sctw7gu0jzkt" w:colFirst="0" w:colLast="0"/>
-      <w:bookmarkEnd w:id="18"/>
+      <w:bookmarkStart w:id="17" w:name="_sctw7gu0jzkt" w:colFirst="0" w:colLast="0"/>
+      <w:bookmarkEnd w:id="17"/>
     </w:p>
     <w:p>
       <w:pPr>
@@ -1005,8 +954,8 @@
           <w:szCs w:val="20"/>
         </w:rPr>
       </w:pPr>
-      <w:bookmarkStart w:id="19" w:name="_5zx0oupl1gke" w:colFirst="0" w:colLast="0"/>
-      <w:bookmarkEnd w:id="19"/>
+      <w:bookmarkStart w:id="18" w:name="_5zx0oupl1gke" w:colFirst="0" w:colLast="0"/>
+      <w:bookmarkEnd w:id="18"/>
       <w:r>
         <w:rPr>
           <w:rFonts w:ascii="Lato" w:eastAsia="Lato" w:hAnsi="Lato" w:cs="Lato"/>
@@ -1041,8 +990,8 @@
           <w:szCs w:val="20"/>
         </w:rPr>
       </w:pPr>
-      <w:bookmarkStart w:id="20" w:name="_w11e01ah3epd" w:colFirst="0" w:colLast="0"/>
-      <w:bookmarkEnd w:id="20"/>
+      <w:bookmarkStart w:id="19" w:name="_w11e01ah3epd" w:colFirst="0" w:colLast="0"/>
+      <w:bookmarkEnd w:id="19"/>
       <w:r>
         <w:rPr>
           <w:rFonts w:ascii="Lato" w:eastAsia="Lato" w:hAnsi="Lato" w:cs="Lato"/>
@@ -1153,8 +1102,8 @@
           <w:szCs w:val="20"/>
         </w:rPr>
       </w:pPr>
-      <w:bookmarkStart w:id="21" w:name="_r6ztu8di1mr4" w:colFirst="0" w:colLast="0"/>
-      <w:bookmarkEnd w:id="21"/>
+      <w:bookmarkStart w:id="20" w:name="_r6ztu8di1mr4" w:colFirst="0" w:colLast="0"/>
+      <w:bookmarkEnd w:id="20"/>
       <w:r>
         <w:rPr>
           <w:sz w:val="20"/>
@@ -1220,8 +1169,61 @@
           <w:szCs w:val="20"/>
         </w:rPr>
       </w:pPr>
-      <w:bookmarkStart w:id="22" w:name="_1gkc9pcnook" w:colFirst="0" w:colLast="0"/>
+      <w:bookmarkStart w:id="21" w:name="_1gkc9pcnook" w:colFirst="0" w:colLast="0"/>
+      <w:bookmarkEnd w:id="21"/>
+    </w:p>
+    <w:p>
+      <w:pPr>
+        <w:pStyle w:val="Heading3"/>
+        <w:rPr>
+          <w:sz w:val="20"/>
+          <w:szCs w:val="20"/>
+        </w:rPr>
+      </w:pPr>
+      <w:bookmarkStart w:id="22" w:name="_yza8diwdtf90" w:colFirst="0" w:colLast="0"/>
       <w:bookmarkEnd w:id="22"/>
+      <w:r>
+        <w:rPr>
+          <w:rFonts w:ascii="Lato" w:eastAsia="Lato" w:hAnsi="Lato" w:cs="Lato"/>
+          <w:sz w:val="20"/>
+          <w:szCs w:val="20"/>
+        </w:rPr>
+        <w:t>Accountability:</w:t>
+      </w:r>
+      <w:r>
+        <w:rPr>
+          <w:rFonts w:ascii="Lato" w:eastAsia="Lato" w:hAnsi="Lato" w:cs="Lato"/>
+          <w:b w:val="0"/>
+          <w:sz w:val="20"/>
+          <w:szCs w:val="20"/>
+        </w:rPr>
+        <w:t xml:space="preserve"> Drive root cause analysis and automation across continuous improvement programs. Support senior exe</w:t>
+      </w:r>
+      <w:r>
+        <w:rPr>
+          <w:rFonts w:ascii="Lato" w:eastAsia="Lato" w:hAnsi="Lato" w:cs="Lato"/>
+          <w:b w:val="0"/>
+          <w:sz w:val="20"/>
+          <w:szCs w:val="20"/>
+        </w:rPr>
+        <w:t>cutive strategic decision making and i</w:t>
+      </w:r>
+      <w:r>
+        <w:rPr>
+          <w:rFonts w:ascii="Lato" w:eastAsia="Lato" w:hAnsi="Lato" w:cs="Lato"/>
+          <w:b w:val="0"/>
+          <w:sz w:val="20"/>
+          <w:szCs w:val="20"/>
+        </w:rPr>
+        <w:t xml:space="preserve">mprove productivity using social tools. </w:t>
+      </w:r>
+      <w:r>
+        <w:rPr>
+          <w:sz w:val="20"/>
+          <w:szCs w:val="20"/>
+        </w:rPr>
+        <w:t xml:space="preserve"> </w:t>
+      </w:r>
     </w:p>
     <w:p>
       <w:pPr>
@@ -1231,43 +1233,8 @@
           <w:szCs w:val="20"/>
         </w:rPr>
       </w:pPr>
-      <w:bookmarkStart w:id="23" w:name="_yza8diwdtf90" w:colFirst="0" w:colLast="0"/>
+      <w:bookmarkStart w:id="23" w:name="_hh6kfd8lcpvl" w:colFirst="0" w:colLast="0"/>
       <w:bookmarkEnd w:id="23"/>
-      <w:r>
-        <w:rPr>
-          <w:rFonts w:ascii="Lato" w:eastAsia="Lato" w:hAnsi="Lato" w:cs="Lato"/>
-          <w:sz w:val="20"/>
-          <w:szCs w:val="20"/>
-        </w:rPr>
-        <w:t>Accountability:</w:t>
-      </w:r>
-      <w:r>
-        <w:rPr>
-          <w:rFonts w:ascii="Lato" w:eastAsia="Lato" w:hAnsi="Lato" w:cs="Lato"/>
-          <w:b w:val="0"/>
-          <w:sz w:val="20"/>
-          <w:szCs w:val="20"/>
-        </w:rPr>
-        <w:t xml:space="preserve"> Drive root cause analysis and automation across continuous improvement programs. Support senior executive strategic decision making, improve productivity using social tools. </w:t>
-      </w:r>
-      <w:r>
-        <w:rPr>
-          <w:sz w:val="20"/>
-          <w:szCs w:val="20"/>
-        </w:rPr>
-        <w:t xml:space="preserve"> </w:t>
-      </w:r>
-    </w:p>
-    <w:p>
-      <w:pPr>
-        <w:pStyle w:val="Heading3"/>
-        <w:rPr>
-          <w:sz w:val="20"/>
-          <w:szCs w:val="20"/>
-        </w:rPr>
-      </w:pPr>
-      <w:bookmarkStart w:id="24" w:name="_hh6kfd8lcpvl" w:colFirst="0" w:colLast="0"/>
-      <w:bookmarkEnd w:id="24"/>
       <w:r>
         <w:rPr>
           <w:rFonts w:ascii="Lato" w:eastAsia="Lato" w:hAnsi="Lato" w:cs="Lato"/>
@@ -1316,19 +1283,6 @@
       </w:r>
       <w:r>
         <w:t>.</w:t>
-      </w:r>
-    </w:p>
-    <w:p>
-      <w:pPr>
-        <w:numPr>
-          <w:ilvl w:val="0"/>
-          <w:numId w:val="1"/>
-        </w:numPr>
-        <w:ind w:right="-30"/>
-        <w:contextualSpacing/>
-      </w:pPr>
-      <w:r>
-        <w:t>Contributed to the account achieving 50% gross profit.</w:t>
       </w:r>
     </w:p>
     <w:p>
@@ -2717,7 +2671,7 @@
 </file>
 
 <file path=customXml/itemProps1.xml><?xml version="1.0" encoding="utf-8"?>
-<ds:datastoreItem xmlns:ds="http://schemas.openxmlformats.org/officeDocument/2006/customXml" ds:itemID="{A4AF287A-8D34-464D-ABE6-29584FB8E04A}">
+<ds:datastoreItem xmlns:ds="http://schemas.openxmlformats.org/officeDocument/2006/customXml" ds:itemID="{EF5B91B9-9435-8B46-B22C-D39D13970805}">
   <ds:schemaRefs>
     <ds:schemaRef ds:uri="http://schemas.openxmlformats.org/officeDocument/2006/bibliography"/>
   </ds:schemaRefs>

</xml_diff>